<commit_message>
Up to date with new documents
</commit_message>
<xml_diff>
--- a/Documentation (Serbian)/Formal Review/Martin/Docx/RC-32-001 Log Inspektora 2.docx
+++ b/Documentation (Serbian)/Formal Review/Martin/Docx/RC-32-001 Log Inspektora 2.docx
@@ -1,11 +1,8 @@
 
 <file path=word/document.xml><?xml version="1.0" encoding="utf-8"?>
-<w:document xmlns:wpc="http://schemas.microsoft.com/office/word/2010/wordprocessingCanvas" xmlns:cx="http://schemas.microsoft.com/office/drawing/2014/chartex" xmlns:cx1="http://schemas.microsoft.com/office/drawing/2015/9/8/chartex" xmlns:cx2="http://schemas.microsoft.com/office/drawing/2015/10/21/chartex" xmlns:cx3="http://schemas.microsoft.com/office/drawing/2016/5/9/chartex" xmlns:cx4="http://schemas.microsoft.com/office/drawing/2016/5/10/chartex" xmlns:cx5="http://schemas.microsoft.com/office/drawing/2016/5/11/chartex" xmlns:cx6="http://schemas.microsoft.com/office/drawing/2016/5/12/chartex" xmlns:cx7="http://schemas.microsoft.com/office/drawing/2016/5/13/chartex" xmlns:cx8="http://schemas.microsoft.com/office/drawing/2016/5/14/chartex" xmlns:mc="http://schemas.openxmlformats.org/markup-compatibility/2006" xmlns:aink="http://schemas.microsoft.com/office/drawing/2016/ink" xmlns:am3d="http://schemas.microsoft.com/office/drawing/2017/model3d" xmlns:o="urn:schemas-microsoft-com:office:office" xmlns:r="http://schemas.openxmlformats.org/officeDocument/2006/relationships" xmlns:m="http://schemas.openxmlformats.org/officeDocument/2006/math" xmlns:v="urn:schemas-microsoft-com:vml" xmlns:wp14="http://schemas.microsoft.com/office/word/2010/wordprocessingDrawing" xmlns:wp="http://schemas.openxmlformats.org/drawingml/2006/wordprocessingDrawing" xmlns:w10="urn:schemas-microsoft-com:office:word" xmlns:w="http://schemas.openxmlformats.org/wordprocessingml/2006/main" xmlns:w14="http://schemas.microsoft.com/office/word/2010/wordml" xmlns:w15="http://schemas.microsoft.com/office/word/2012/wordml" xmlns:w16cex="http://schemas.microsoft.com/office/word/2018/wordml/cex" xmlns:w16cid="http://schemas.microsoft.com/office/word/2016/wordml/cid" xmlns:w16="http://schemas.microsoft.com/office/word/2018/wordml" xmlns:w16se="http://schemas.microsoft.com/office/word/2015/wordml/symex" xmlns:wpg="http://schemas.microsoft.com/office/word/2010/wordprocessingGroup" xmlns:wpi="http://schemas.microsoft.com/office/word/2010/wordprocessingInk" xmlns:wne="http://schemas.microsoft.com/office/word/2006/wordml" xmlns:wps="http://schemas.microsoft.com/office/word/2010/wordprocessingShape" mc:Ignorable="w14 w15 w16se w16cid w16 w16cex wp14">
+<w:document xmlns:wpc="http://schemas.microsoft.com/office/word/2010/wordprocessingCanvas" xmlns:cx="http://schemas.microsoft.com/office/drawing/2014/chartex" xmlns:cx1="http://schemas.microsoft.com/office/drawing/2015/9/8/chartex" xmlns:mc="http://schemas.openxmlformats.org/markup-compatibility/2006" xmlns:o="urn:schemas-microsoft-com:office:office" xmlns:r="http://schemas.openxmlformats.org/officeDocument/2006/relationships" xmlns:m="http://schemas.openxmlformats.org/officeDocument/2006/math" xmlns:v="urn:schemas-microsoft-com:vml" xmlns:wp14="http://schemas.microsoft.com/office/word/2010/wordprocessingDrawing" xmlns:wp="http://schemas.openxmlformats.org/drawingml/2006/wordprocessingDrawing" xmlns:w10="urn:schemas-microsoft-com:office:word" xmlns:w="http://schemas.openxmlformats.org/wordprocessingml/2006/main" xmlns:w14="http://schemas.microsoft.com/office/word/2010/wordml" xmlns:w15="http://schemas.microsoft.com/office/word/2012/wordml" xmlns:w16se="http://schemas.microsoft.com/office/word/2015/wordml/symex" xmlns:wpg="http://schemas.microsoft.com/office/word/2010/wordprocessingGroup" xmlns:wpi="http://schemas.microsoft.com/office/word/2010/wordprocessingInk" xmlns:wne="http://schemas.microsoft.com/office/word/2006/wordml" xmlns:wps="http://schemas.microsoft.com/office/word/2010/wordprocessingShape" mc:Ignorable="w14 w15 w16se wp14">
   <w:body>
-    <w:p>
-      <w:bookmarkStart w:id="0" w:name="_GoBack"/>
-      <w:bookmarkEnd w:id="0"/>
-    </w:p>
+    <w:p/>
     <w:tbl>
       <w:tblPr>
         <w:tblW w:w="10778" w:type="dxa"/>
@@ -102,8 +99,8 @@
                 <w:lang w:val="sr-Cyrl-RS"/>
               </w:rPr>
             </w:pPr>
-            <w:bookmarkStart w:id="1" w:name="log"/>
-            <w:bookmarkEnd w:id="1"/>
+            <w:bookmarkStart w:id="0" w:name="log"/>
+            <w:bookmarkEnd w:id="0"/>
             <w:r>
               <w:rPr>
                 <w:b/>
@@ -185,21 +182,7 @@
                 <w:position w:val="6"/>
                 <w:sz w:val="22"/>
               </w:rPr>
-              <w:t xml:space="preserve">  __</w:t>
-            </w:r>
-            <w:r>
-              <w:rPr>
-                <w:position w:val="6"/>
-                <w:sz w:val="22"/>
-              </w:rPr>
-              <w:t>2</w:t>
-            </w:r>
-            <w:r>
-              <w:rPr>
-                <w:position w:val="6"/>
-                <w:sz w:val="22"/>
-              </w:rPr>
-              <w:t>___</w:t>
+              <w:t xml:space="preserve">  __2___</w:t>
             </w:r>
           </w:p>
         </w:tc>
@@ -230,8 +213,8 @@
                 <w:lang w:val="sr-Cyrl-RS"/>
               </w:rPr>
             </w:pPr>
-            <w:bookmarkStart w:id="2" w:name="_Toc396809360"/>
-            <w:bookmarkStart w:id="3" w:name="_Toc396809754"/>
+            <w:bookmarkStart w:id="1" w:name="_Toc396809360"/>
+            <w:bookmarkStart w:id="2" w:name="_Toc396809754"/>
             <w:r>
               <w:rPr>
                 <w:b/>
@@ -377,14 +360,7 @@
                 <w:b/>
                 <w:sz w:val="24"/>
               </w:rPr>
-              <w:t xml:space="preserve"> </w:t>
-            </w:r>
-            <w:r>
-              <w:rPr>
-                <w:b/>
-                <w:sz w:val="24"/>
-              </w:rPr>
-              <w:t>pdf</w:t>
+              <w:t xml:space="preserve"> pdf</w:t>
             </w:r>
           </w:p>
         </w:tc>
@@ -413,21 +389,7 @@
               <w:rPr>
                 <w:sz w:val="24"/>
               </w:rPr>
-              <w:t xml:space="preserve">RC-32-001 Log </w:t>
-            </w:r>
-            <w:proofErr w:type="spellStart"/>
-            <w:r>
-              <w:rPr>
-                <w:sz w:val="24"/>
-              </w:rPr>
-              <w:t>Inspektora</w:t>
-            </w:r>
-            <w:proofErr w:type="spellEnd"/>
-            <w:r>
-              <w:rPr>
-                <w:sz w:val="24"/>
-              </w:rPr>
-              <w:t xml:space="preserve"> 2.pdf</w:t>
+              <w:t>RC-32-001 Log Inspektora 2.pdf</w:t>
             </w:r>
           </w:p>
         </w:tc>
@@ -837,13 +799,7 @@
               <w:rPr>
                 <w:sz w:val="24"/>
               </w:rPr>
-              <w:t xml:space="preserve">  </w:t>
-            </w:r>
-            <w:r>
-              <w:rPr>
-                <w:sz w:val="24"/>
-              </w:rPr>
-              <w:t>_</w:t>
+              <w:t xml:space="preserve">  _</w:t>
             </w:r>
             <w:r>
               <w:rPr>
@@ -856,19 +812,7 @@
               <w:rPr>
                 <w:sz w:val="24"/>
               </w:rPr>
-              <w:t>.</w:t>
-            </w:r>
-            <w:r>
-              <w:rPr>
-                <w:sz w:val="24"/>
-              </w:rPr>
-              <w:t xml:space="preserve">     </w:t>
-            </w:r>
-            <w:r>
-              <w:rPr>
-                <w:sz w:val="24"/>
-              </w:rPr>
-              <w:t xml:space="preserve">__ </w:t>
+              <w:t xml:space="preserve">.     __ </w:t>
             </w:r>
             <w:r>
               <w:rPr>
@@ -1261,13 +1205,7 @@
               <w:rPr>
                 <w:sz w:val="24"/>
               </w:rPr>
-              <w:t>FR</w:t>
-            </w:r>
-            <w:r>
-              <w:rPr>
-                <w:sz w:val="24"/>
-              </w:rPr>
-              <w:t>:</w:t>
+              <w:t>FR:</w:t>
             </w:r>
             <w:r>
               <w:rPr>
@@ -2632,7 +2570,19 @@
               <w:rPr>
                 <w:lang w:val="sr-Cyrl-RS"/>
               </w:rPr>
-              <w:t>На страници са садржајем се два пута понавља „Садржак“</w:t>
+              <w:t>На страници са садржа</w:t>
+            </w:r>
+            <w:r>
+              <w:rPr>
+                <w:lang w:val="sr-Cyrl-RS"/>
+              </w:rPr>
+              <w:t>јем се два пута понавља „Садржај</w:t>
+            </w:r>
+            <w:r>
+              <w:rPr>
+                <w:lang w:val="sr-Cyrl-RS"/>
+              </w:rPr>
+              <w:t>“</w:t>
             </w:r>
           </w:p>
         </w:tc>
@@ -2874,27 +2824,13 @@
               <w:t>Садржај није центриран лепо. Примећује се да одељак „Проширења“ има једну тачку више, а „Предуслови“</w:t>
             </w:r>
             <w:r>
-              <w:t xml:space="preserve"> </w:t>
-            </w:r>
-            <w:proofErr w:type="spellStart"/>
-            <w:r>
-              <w:t>i</w:t>
-            </w:r>
-            <w:proofErr w:type="spellEnd"/>
-            <w:r>
-              <w:t xml:space="preserve"> </w:t>
-            </w:r>
-            <w:r>
-              <w:rPr>
-                <w:lang w:val="sr-Cyrl-RS"/>
-              </w:rPr>
-              <w:t>„Последице“</w:t>
-            </w:r>
-            <w:r>
-              <w:rPr>
-                <w:lang w:val="sr-Cyrl-RS"/>
-              </w:rPr>
-              <w:t xml:space="preserve"> тачку мање. </w:t>
+              <w:t xml:space="preserve"> i </w:t>
+            </w:r>
+            <w:r>
+              <w:rPr>
+                <w:lang w:val="sr-Cyrl-RS"/>
+              </w:rPr>
+              <w:t xml:space="preserve">„Последице“ тачку мање. </w:t>
             </w:r>
           </w:p>
         </w:tc>
@@ -3513,13 +3449,7 @@
               <w:rPr>
                 <w:lang w:val="sr-Cyrl-RS"/>
               </w:rPr>
-              <w:t xml:space="preserve">Карактери попут „ш“ и </w:t>
-            </w:r>
-            <w:r>
-              <w:rPr>
-                <w:lang w:val="sr-Cyrl-RS"/>
-              </w:rPr>
-              <w:t>„ћ“ се не исписују правилно.</w:t>
+              <w:t>Карактери попут „ш“ и „ћ“ се не исписују правилно.</w:t>
             </w:r>
           </w:p>
         </w:tc>
@@ -3901,13 +3831,7 @@
               <w:rPr>
                 <w:lang w:val="sr-Cyrl-RS"/>
               </w:rPr>
-              <w:t xml:space="preserve">У прототипу се не налази поље за унос локације догађаја како је </w:t>
-            </w:r>
-            <w:r>
-              <w:rPr>
-                <w:lang w:val="sr-Cyrl-RS"/>
-              </w:rPr>
-              <w:t>напоменуто у ССУ-у.</w:t>
+              <w:t>У прототипу се не налази поље за унос локације догађаја како је напоменуто у ССУ-у.</w:t>
             </w:r>
           </w:p>
         </w:tc>
@@ -4308,13 +4232,7 @@
               <w:rPr>
                 <w:lang w:val="sr-Cyrl-RS"/>
               </w:rPr>
-              <w:t xml:space="preserve">Дугмад „Направи конкурс“ и „Направи догађај“ воде ка </w:t>
-            </w:r>
-            <w:r>
-              <w:rPr>
-                <w:lang w:val="sr-Cyrl-RS"/>
-              </w:rPr>
-              <w:t>две различите странице које заправо изгледају исто. Не види се разлика да ли се прави конкурс или догађај.</w:t>
+              <w:t>Дугмад „Направи конкурс“ и „Направи догађај“ воде ка две различите странице које заправо изгледају исто. Не види се разлика да ли се прави конкурс или догађај.</w:t>
             </w:r>
           </w:p>
         </w:tc>
@@ -4417,8 +4335,8 @@
           </w:p>
         </w:tc>
       </w:tr>
+      <w:bookmarkEnd w:id="1"/>
       <w:bookmarkEnd w:id="2"/>
-      <w:bookmarkEnd w:id="3"/>
     </w:tbl>
     <w:p/>
     <w:p/>
@@ -5293,25 +5211,7 @@
               <w:rPr>
                 <w:lang w:val="sr-Cyrl-RS"/>
               </w:rPr>
-              <w:t xml:space="preserve">Не види се како би се на профилу приказивали документи попут </w:t>
-            </w:r>
-            <w:r>
-              <w:rPr>
-                <w:lang w:val="sr-Cyrl-RS"/>
-              </w:rPr>
-              <w:t>слика, видеа и портфолиа поменути</w:t>
-            </w:r>
-            <w:r>
-              <w:rPr>
-                <w:lang w:val="sr-Cyrl-RS"/>
-              </w:rPr>
-              <w:t>м</w:t>
-            </w:r>
-            <w:r>
-              <w:rPr>
-                <w:lang w:val="sr-Cyrl-RS"/>
-              </w:rPr>
-              <w:t xml:space="preserve"> у ССУ-у.</w:t>
+              <w:t>Не види се како би се на профилу приказивали документи попут слика, видеа и портфолиа поменутим у ССУ-у.</w:t>
             </w:r>
           </w:p>
         </w:tc>
@@ -5699,13 +5599,7 @@
               <w:rPr>
                 <w:lang w:val="sr-Cyrl-RS"/>
               </w:rPr>
-              <w:t xml:space="preserve">Други и трећи предуслов нису смислени. Не </w:t>
-            </w:r>
-            <w:r>
-              <w:rPr>
-                <w:lang w:val="sr-Cyrl-RS"/>
-              </w:rPr>
-              <w:t>може се проверавати жеља корисника а очекује се да је корисник на страници свог налога с циљем да изврши задату функционалност.</w:t>
+              <w:t>Други и трећи предуслов нису смислени. Не може се проверавати жеља корисника а очекује се да је корисник на страници свог налога с циљем да изврши задату функционалност.</w:t>
             </w:r>
           </w:p>
         </w:tc>
@@ -5893,25 +5787,7 @@
               <w:rPr>
                 <w:lang w:val="sr-Cyrl-RS"/>
               </w:rPr>
-              <w:t xml:space="preserve">У документу се јавља доста грешака у куцању. </w:t>
-            </w:r>
-            <w:r>
-              <w:rPr>
-                <w:lang w:val="sr-Cyrl-RS"/>
-              </w:rPr>
-              <w:t xml:space="preserve">Најчешће су понављање речи, </w:t>
-            </w:r>
-            <w:r>
-              <w:rPr>
-                <w:lang w:val="sr-Cyrl-RS"/>
-              </w:rPr>
-              <w:t>замена слова</w:t>
-            </w:r>
-            <w:r>
-              <w:rPr>
-                <w:lang w:val="sr-Cyrl-RS"/>
-              </w:rPr>
-              <w:t xml:space="preserve"> и замене слова типа Ш у С, Ч у Ц ..</w:t>
+              <w:t>У документу се јавља доста грешака у куцању. Најчешће су понављање речи, замена слова и замене слова типа Ш у С, Ч у Ц ..</w:t>
             </w:r>
           </w:p>
         </w:tc>
@@ -6473,14 +6349,21 @@
           <w:p>
             <w:pPr>
               <w:spacing w:before="40" w:after="40"/>
-            </w:pPr>
-            <w:proofErr w:type="spellStart"/>
-            <w:r>
-              <w:t>Prijektni</w:t>
-            </w:r>
-            <w:proofErr w:type="spellEnd"/>
-            <w:r>
-              <w:t xml:space="preserve"> zadatak.docx</w:t>
+              <w:rPr>
+                <w:lang w:val="sr-Latn-RS"/>
+              </w:rPr>
+            </w:pPr>
+            <w:r>
+              <w:t>Evelynn</w:t>
+            </w:r>
+            <w:r>
+              <w:t>.</w:t>
+            </w:r>
+            <w:r>
+              <w:rPr>
+                <w:lang w:val="sr-Latn-RS"/>
+              </w:rPr>
+              <w:t>pdf</w:t>
             </w:r>
           </w:p>
         </w:tc>
@@ -6507,8 +6390,10 @@
               <w:rPr>
                 <w:lang w:val="sr-Cyrl-RS"/>
               </w:rPr>
-              <w:t>Осим у називу овог фајла, јављају се и бројне грешке у куцању.</w:t>
-            </w:r>
+              <w:t>Примећују се бројне грешке у куцању.</w:t>
+            </w:r>
+            <w:bookmarkStart w:id="3" w:name="_GoBack"/>
+            <w:bookmarkEnd w:id="3"/>
           </w:p>
         </w:tc>
         <w:tc>
@@ -6672,13 +6557,8 @@
                 <w:lang w:val="sr-Cyrl-RS"/>
               </w:rPr>
             </w:pPr>
-            <w:proofErr w:type="spellStart"/>
-            <w:r>
-              <w:t>Prijektni</w:t>
-            </w:r>
-            <w:proofErr w:type="spellEnd"/>
-            <w:r>
-              <w:t xml:space="preserve"> zadatak.docx</w:t>
+            <w:r>
+              <w:t>Prijektni zadatak.docx</w:t>
             </w:r>
           </w:p>
         </w:tc>
@@ -6701,33 +6581,14 @@
                 <w:lang w:val="sr-Cyrl-RS"/>
               </w:rPr>
             </w:pPr>
-            <w:proofErr w:type="spellStart"/>
-            <w:r>
-              <w:t>Категорија</w:t>
-            </w:r>
-            <w:proofErr w:type="spellEnd"/>
-            <w:r>
-              <w:t xml:space="preserve"> “</w:t>
-            </w:r>
-            <w:r>
-              <w:rPr>
-                <w:lang w:val="sr-Cyrl-RS"/>
-              </w:rPr>
-              <w:t xml:space="preserve">нерегистровани </w:t>
-            </w:r>
-            <w:proofErr w:type="gramStart"/>
-            <w:r>
-              <w:rPr>
-                <w:lang w:val="sr-Cyrl-RS"/>
-              </w:rPr>
-              <w:t>корисници“ се</w:t>
-            </w:r>
-            <w:proofErr w:type="gramEnd"/>
-            <w:r>
-              <w:rPr>
-                <w:lang w:val="sr-Cyrl-RS"/>
-              </w:rPr>
-              <w:t xml:space="preserve"> налази у опису функционалности а не у прегледу типова корисника.</w:t>
+            <w:r>
+              <w:t>Категорија “</w:t>
+            </w:r>
+            <w:r>
+              <w:rPr>
+                <w:lang w:val="sr-Cyrl-RS"/>
+              </w:rPr>
+              <w:t>нерегистровани корисници“ се налази у опису функционалности а не у прегледу типова корисника.</w:t>
             </w:r>
           </w:p>
         </w:tc>
@@ -7034,7 +6895,7 @@
 </file>
 
 <file path=word/endnotes.xml><?xml version="1.0" encoding="utf-8"?>
-<w:endnotes xmlns:wpc="http://schemas.microsoft.com/office/word/2010/wordprocessingCanvas" xmlns:cx="http://schemas.microsoft.com/office/drawing/2014/chartex" xmlns:cx1="http://schemas.microsoft.com/office/drawing/2015/9/8/chartex" xmlns:cx2="http://schemas.microsoft.com/office/drawing/2015/10/21/chartex" xmlns:cx3="http://schemas.microsoft.com/office/drawing/2016/5/9/chartex" xmlns:cx4="http://schemas.microsoft.com/office/drawing/2016/5/10/chartex" xmlns:cx5="http://schemas.microsoft.com/office/drawing/2016/5/11/chartex" xmlns:cx6="http://schemas.microsoft.com/office/drawing/2016/5/12/chartex" xmlns:cx7="http://schemas.microsoft.com/office/drawing/2016/5/13/chartex" xmlns:cx8="http://schemas.microsoft.com/office/drawing/2016/5/14/chartex" xmlns:mc="http://schemas.openxmlformats.org/markup-compatibility/2006" xmlns:aink="http://schemas.microsoft.com/office/drawing/2016/ink" xmlns:am3d="http://schemas.microsoft.com/office/drawing/2017/model3d" xmlns:o="urn:schemas-microsoft-com:office:office" xmlns:r="http://schemas.openxmlformats.org/officeDocument/2006/relationships" xmlns:m="http://schemas.openxmlformats.org/officeDocument/2006/math" xmlns:v="urn:schemas-microsoft-com:vml" xmlns:wp14="http://schemas.microsoft.com/office/word/2010/wordprocessingDrawing" xmlns:wp="http://schemas.openxmlformats.org/drawingml/2006/wordprocessingDrawing" xmlns:w10="urn:schemas-microsoft-com:office:word" xmlns:w="http://schemas.openxmlformats.org/wordprocessingml/2006/main" xmlns:w14="http://schemas.microsoft.com/office/word/2010/wordml" xmlns:w15="http://schemas.microsoft.com/office/word/2012/wordml" xmlns:w16cex="http://schemas.microsoft.com/office/word/2018/wordml/cex" xmlns:w16cid="http://schemas.microsoft.com/office/word/2016/wordml/cid" xmlns:w16="http://schemas.microsoft.com/office/word/2018/wordml" xmlns:w16se="http://schemas.microsoft.com/office/word/2015/wordml/symex" xmlns:wpg="http://schemas.microsoft.com/office/word/2010/wordprocessingGroup" xmlns:wpi="http://schemas.microsoft.com/office/word/2010/wordprocessingInk" xmlns:wne="http://schemas.microsoft.com/office/word/2006/wordml" xmlns:wps="http://schemas.microsoft.com/office/word/2010/wordprocessingShape" mc:Ignorable="w14 w15 w16se w16cid w16 w16cex wp14">
+<w:endnotes xmlns:wpc="http://schemas.microsoft.com/office/word/2010/wordprocessingCanvas" xmlns:cx="http://schemas.microsoft.com/office/drawing/2014/chartex" xmlns:cx1="http://schemas.microsoft.com/office/drawing/2015/9/8/chartex" xmlns:mc="http://schemas.openxmlformats.org/markup-compatibility/2006" xmlns:o="urn:schemas-microsoft-com:office:office" xmlns:r="http://schemas.openxmlformats.org/officeDocument/2006/relationships" xmlns:m="http://schemas.openxmlformats.org/officeDocument/2006/math" xmlns:v="urn:schemas-microsoft-com:vml" xmlns:wp14="http://schemas.microsoft.com/office/word/2010/wordprocessingDrawing" xmlns:wp="http://schemas.openxmlformats.org/drawingml/2006/wordprocessingDrawing" xmlns:w10="urn:schemas-microsoft-com:office:word" xmlns:w="http://schemas.openxmlformats.org/wordprocessingml/2006/main" xmlns:w14="http://schemas.microsoft.com/office/word/2010/wordml" xmlns:w15="http://schemas.microsoft.com/office/word/2012/wordml" xmlns:w16se="http://schemas.microsoft.com/office/word/2015/wordml/symex" xmlns:wpg="http://schemas.microsoft.com/office/word/2010/wordprocessingGroup" xmlns:wpi="http://schemas.microsoft.com/office/word/2010/wordprocessingInk" xmlns:wne="http://schemas.microsoft.com/office/word/2006/wordml" xmlns:wps="http://schemas.microsoft.com/office/word/2010/wordprocessingShape" mc:Ignorable="w14 w15 w16se wp14">
   <w:endnote w:type="separator" w:id="-1">
     <w:p>
       <w:r>
@@ -7053,7 +6914,7 @@
 </file>
 
 <file path=word/footnotes.xml><?xml version="1.0" encoding="utf-8"?>
-<w:footnotes xmlns:wpc="http://schemas.microsoft.com/office/word/2010/wordprocessingCanvas" xmlns:cx="http://schemas.microsoft.com/office/drawing/2014/chartex" xmlns:cx1="http://schemas.microsoft.com/office/drawing/2015/9/8/chartex" xmlns:cx2="http://schemas.microsoft.com/office/drawing/2015/10/21/chartex" xmlns:cx3="http://schemas.microsoft.com/office/drawing/2016/5/9/chartex" xmlns:cx4="http://schemas.microsoft.com/office/drawing/2016/5/10/chartex" xmlns:cx5="http://schemas.microsoft.com/office/drawing/2016/5/11/chartex" xmlns:cx6="http://schemas.microsoft.com/office/drawing/2016/5/12/chartex" xmlns:cx7="http://schemas.microsoft.com/office/drawing/2016/5/13/chartex" xmlns:cx8="http://schemas.microsoft.com/office/drawing/2016/5/14/chartex" xmlns:mc="http://schemas.openxmlformats.org/markup-compatibility/2006" xmlns:aink="http://schemas.microsoft.com/office/drawing/2016/ink" xmlns:am3d="http://schemas.microsoft.com/office/drawing/2017/model3d" xmlns:o="urn:schemas-microsoft-com:office:office" xmlns:r="http://schemas.openxmlformats.org/officeDocument/2006/relationships" xmlns:m="http://schemas.openxmlformats.org/officeDocument/2006/math" xmlns:v="urn:schemas-microsoft-com:vml" xmlns:wp14="http://schemas.microsoft.com/office/word/2010/wordprocessingDrawing" xmlns:wp="http://schemas.openxmlformats.org/drawingml/2006/wordprocessingDrawing" xmlns:w10="urn:schemas-microsoft-com:office:word" xmlns:w="http://schemas.openxmlformats.org/wordprocessingml/2006/main" xmlns:w14="http://schemas.microsoft.com/office/word/2010/wordml" xmlns:w15="http://schemas.microsoft.com/office/word/2012/wordml" xmlns:w16cex="http://schemas.microsoft.com/office/word/2018/wordml/cex" xmlns:w16cid="http://schemas.microsoft.com/office/word/2016/wordml/cid" xmlns:w16="http://schemas.microsoft.com/office/word/2018/wordml" xmlns:w16se="http://schemas.microsoft.com/office/word/2015/wordml/symex" xmlns:wpg="http://schemas.microsoft.com/office/word/2010/wordprocessingGroup" xmlns:wpi="http://schemas.microsoft.com/office/word/2010/wordprocessingInk" xmlns:wne="http://schemas.microsoft.com/office/word/2006/wordml" xmlns:wps="http://schemas.microsoft.com/office/word/2010/wordprocessingShape" mc:Ignorable="w14 w15 w16se w16cid w16 w16cex wp14">
+<w:footnotes xmlns:wpc="http://schemas.microsoft.com/office/word/2010/wordprocessingCanvas" xmlns:cx="http://schemas.microsoft.com/office/drawing/2014/chartex" xmlns:cx1="http://schemas.microsoft.com/office/drawing/2015/9/8/chartex" xmlns:mc="http://schemas.openxmlformats.org/markup-compatibility/2006" xmlns:o="urn:schemas-microsoft-com:office:office" xmlns:r="http://schemas.openxmlformats.org/officeDocument/2006/relationships" xmlns:m="http://schemas.openxmlformats.org/officeDocument/2006/math" xmlns:v="urn:schemas-microsoft-com:vml" xmlns:wp14="http://schemas.microsoft.com/office/word/2010/wordprocessingDrawing" xmlns:wp="http://schemas.openxmlformats.org/drawingml/2006/wordprocessingDrawing" xmlns:w10="urn:schemas-microsoft-com:office:word" xmlns:w="http://schemas.openxmlformats.org/wordprocessingml/2006/main" xmlns:w14="http://schemas.microsoft.com/office/word/2010/wordml" xmlns:w15="http://schemas.microsoft.com/office/word/2012/wordml" xmlns:w16se="http://schemas.microsoft.com/office/word/2015/wordml/symex" xmlns:wpg="http://schemas.microsoft.com/office/word/2010/wordprocessingGroup" xmlns:wpi="http://schemas.microsoft.com/office/word/2010/wordprocessingInk" xmlns:wne="http://schemas.microsoft.com/office/word/2006/wordml" xmlns:wps="http://schemas.microsoft.com/office/word/2010/wordprocessingShape" mc:Ignorable="w14 w15 w16se wp14">
   <w:footnote w:type="separator" w:id="-1">
     <w:p>
       <w:r>
@@ -7072,7 +6933,7 @@
 </file>
 
 <file path=word/header1.xml><?xml version="1.0" encoding="utf-8"?>
-<w:hdr xmlns:wpc="http://schemas.microsoft.com/office/word/2010/wordprocessingCanvas" xmlns:cx="http://schemas.microsoft.com/office/drawing/2014/chartex" xmlns:cx1="http://schemas.microsoft.com/office/drawing/2015/9/8/chartex" xmlns:cx2="http://schemas.microsoft.com/office/drawing/2015/10/21/chartex" xmlns:cx3="http://schemas.microsoft.com/office/drawing/2016/5/9/chartex" xmlns:cx4="http://schemas.microsoft.com/office/drawing/2016/5/10/chartex" xmlns:cx5="http://schemas.microsoft.com/office/drawing/2016/5/11/chartex" xmlns:cx6="http://schemas.microsoft.com/office/drawing/2016/5/12/chartex" xmlns:cx7="http://schemas.microsoft.com/office/drawing/2016/5/13/chartex" xmlns:cx8="http://schemas.microsoft.com/office/drawing/2016/5/14/chartex" xmlns:mc="http://schemas.openxmlformats.org/markup-compatibility/2006" xmlns:aink="http://schemas.microsoft.com/office/drawing/2016/ink" xmlns:am3d="http://schemas.microsoft.com/office/drawing/2017/model3d" xmlns:o="urn:schemas-microsoft-com:office:office" xmlns:r="http://schemas.openxmlformats.org/officeDocument/2006/relationships" xmlns:m="http://schemas.openxmlformats.org/officeDocument/2006/math" xmlns:v="urn:schemas-microsoft-com:vml" xmlns:wp14="http://schemas.microsoft.com/office/word/2010/wordprocessingDrawing" xmlns:wp="http://schemas.openxmlformats.org/drawingml/2006/wordprocessingDrawing" xmlns:w10="urn:schemas-microsoft-com:office:word" xmlns:w="http://schemas.openxmlformats.org/wordprocessingml/2006/main" xmlns:w14="http://schemas.microsoft.com/office/word/2010/wordml" xmlns:w15="http://schemas.microsoft.com/office/word/2012/wordml" xmlns:w16cex="http://schemas.microsoft.com/office/word/2018/wordml/cex" xmlns:w16cid="http://schemas.microsoft.com/office/word/2016/wordml/cid" xmlns:w16="http://schemas.microsoft.com/office/word/2018/wordml" xmlns:w16se="http://schemas.microsoft.com/office/word/2015/wordml/symex" xmlns:wpg="http://schemas.microsoft.com/office/word/2010/wordprocessingGroup" xmlns:wpi="http://schemas.microsoft.com/office/word/2010/wordprocessingInk" xmlns:wne="http://schemas.microsoft.com/office/word/2006/wordml" xmlns:wps="http://schemas.microsoft.com/office/word/2010/wordprocessingShape" mc:Ignorable="w14 w15 w16se w16cid w16 w16cex wp14">
+<w:hdr xmlns:wpc="http://schemas.microsoft.com/office/word/2010/wordprocessingCanvas" xmlns:cx="http://schemas.microsoft.com/office/drawing/2014/chartex" xmlns:cx1="http://schemas.microsoft.com/office/drawing/2015/9/8/chartex" xmlns:mc="http://schemas.openxmlformats.org/markup-compatibility/2006" xmlns:o="urn:schemas-microsoft-com:office:office" xmlns:r="http://schemas.openxmlformats.org/officeDocument/2006/relationships" xmlns:m="http://schemas.openxmlformats.org/officeDocument/2006/math" xmlns:v="urn:schemas-microsoft-com:vml" xmlns:wp14="http://schemas.microsoft.com/office/word/2010/wordprocessingDrawing" xmlns:wp="http://schemas.openxmlformats.org/drawingml/2006/wordprocessingDrawing" xmlns:w10="urn:schemas-microsoft-com:office:word" xmlns:w="http://schemas.openxmlformats.org/wordprocessingml/2006/main" xmlns:w14="http://schemas.microsoft.com/office/word/2010/wordml" xmlns:w15="http://schemas.microsoft.com/office/word/2012/wordml" xmlns:w16se="http://schemas.microsoft.com/office/word/2015/wordml/symex" xmlns:wpg="http://schemas.microsoft.com/office/word/2010/wordprocessingGroup" xmlns:wpi="http://schemas.microsoft.com/office/word/2010/wordprocessingInk" xmlns:wne="http://schemas.microsoft.com/office/word/2006/wordml" xmlns:wps="http://schemas.microsoft.com/office/word/2010/wordprocessingShape" mc:Ignorable="w14 w15 w16se wp14">
   <w:p>
     <w:pPr>
       <w:pStyle w:val="Header"/>
@@ -7126,7 +6987,7 @@
 </file>
 
 <file path=word/numbering.xml><?xml version="1.0" encoding="utf-8"?>
-<w:numbering xmlns:wpc="http://schemas.microsoft.com/office/word/2010/wordprocessingCanvas" xmlns:cx="http://schemas.microsoft.com/office/drawing/2014/chartex" xmlns:cx1="http://schemas.microsoft.com/office/drawing/2015/9/8/chartex" xmlns:cx2="http://schemas.microsoft.com/office/drawing/2015/10/21/chartex" xmlns:cx3="http://schemas.microsoft.com/office/drawing/2016/5/9/chartex" xmlns:cx4="http://schemas.microsoft.com/office/drawing/2016/5/10/chartex" xmlns:cx5="http://schemas.microsoft.com/office/drawing/2016/5/11/chartex" xmlns:cx6="http://schemas.microsoft.com/office/drawing/2016/5/12/chartex" xmlns:cx7="http://schemas.microsoft.com/office/drawing/2016/5/13/chartex" xmlns:cx8="http://schemas.microsoft.com/office/drawing/2016/5/14/chartex" xmlns:mc="http://schemas.openxmlformats.org/markup-compatibility/2006" xmlns:aink="http://schemas.microsoft.com/office/drawing/2016/ink" xmlns:am3d="http://schemas.microsoft.com/office/drawing/2017/model3d" xmlns:o="urn:schemas-microsoft-com:office:office" xmlns:r="http://schemas.openxmlformats.org/officeDocument/2006/relationships" xmlns:m="http://schemas.openxmlformats.org/officeDocument/2006/math" xmlns:v="urn:schemas-microsoft-com:vml" xmlns:wp14="http://schemas.microsoft.com/office/word/2010/wordprocessingDrawing" xmlns:wp="http://schemas.openxmlformats.org/drawingml/2006/wordprocessingDrawing" xmlns:w10="urn:schemas-microsoft-com:office:word" xmlns:w="http://schemas.openxmlformats.org/wordprocessingml/2006/main" xmlns:w14="http://schemas.microsoft.com/office/word/2010/wordml" xmlns:w15="http://schemas.microsoft.com/office/word/2012/wordml" xmlns:w16cex="http://schemas.microsoft.com/office/word/2018/wordml/cex" xmlns:w16cid="http://schemas.microsoft.com/office/word/2016/wordml/cid" xmlns:w16="http://schemas.microsoft.com/office/word/2018/wordml" xmlns:w16se="http://schemas.microsoft.com/office/word/2015/wordml/symex" xmlns:wpg="http://schemas.microsoft.com/office/word/2010/wordprocessingGroup" xmlns:wpi="http://schemas.microsoft.com/office/word/2010/wordprocessingInk" xmlns:wne="http://schemas.microsoft.com/office/word/2006/wordml" xmlns:wps="http://schemas.microsoft.com/office/word/2010/wordprocessingShape" mc:Ignorable="w14 w15 w16se w16cid w16 w16cex wp14">
+<w:numbering xmlns:wpc="http://schemas.microsoft.com/office/word/2010/wordprocessingCanvas" xmlns:cx="http://schemas.microsoft.com/office/drawing/2014/chartex" xmlns:cx1="http://schemas.microsoft.com/office/drawing/2015/9/8/chartex" xmlns:mc="http://schemas.openxmlformats.org/markup-compatibility/2006" xmlns:o="urn:schemas-microsoft-com:office:office" xmlns:r="http://schemas.openxmlformats.org/officeDocument/2006/relationships" xmlns:m="http://schemas.openxmlformats.org/officeDocument/2006/math" xmlns:v="urn:schemas-microsoft-com:vml" xmlns:wp14="http://schemas.microsoft.com/office/word/2010/wordprocessingDrawing" xmlns:wp="http://schemas.openxmlformats.org/drawingml/2006/wordprocessingDrawing" xmlns:w10="urn:schemas-microsoft-com:office:word" xmlns:w="http://schemas.openxmlformats.org/wordprocessingml/2006/main" xmlns:w14="http://schemas.microsoft.com/office/word/2010/wordml" xmlns:w15="http://schemas.microsoft.com/office/word/2012/wordml" xmlns:w16se="http://schemas.microsoft.com/office/word/2015/wordml/symex" xmlns:wpg="http://schemas.microsoft.com/office/word/2010/wordprocessingGroup" xmlns:wpi="http://schemas.microsoft.com/office/word/2010/wordprocessingInk" xmlns:wne="http://schemas.microsoft.com/office/word/2006/wordml" xmlns:wps="http://schemas.microsoft.com/office/word/2010/wordprocessingShape" mc:Ignorable="w14 w15 w16se wp14">
   <w:abstractNum w:abstractNumId="0" w15:restartNumberingAfterBreak="0">
     <w:nsid w:val="5BAC13FB"/>
     <w:multiLevelType w:val="multilevel"/>
@@ -7257,7 +7118,7 @@
 </file>
 
 <file path=word/styles.xml><?xml version="1.0" encoding="utf-8"?>
-<w:styles xmlns:mc="http://schemas.openxmlformats.org/markup-compatibility/2006" xmlns:r="http://schemas.openxmlformats.org/officeDocument/2006/relationships" xmlns:w="http://schemas.openxmlformats.org/wordprocessingml/2006/main" xmlns:w14="http://schemas.microsoft.com/office/word/2010/wordml" xmlns:w15="http://schemas.microsoft.com/office/word/2012/wordml" xmlns:w16cex="http://schemas.microsoft.com/office/word/2018/wordml/cex" xmlns:w16cid="http://schemas.microsoft.com/office/word/2016/wordml/cid" xmlns:w16="http://schemas.microsoft.com/office/word/2018/wordml" xmlns:w16se="http://schemas.microsoft.com/office/word/2015/wordml/symex" mc:Ignorable="w14 w15 w16se w16cid w16 w16cex">
+<w:styles xmlns:mc="http://schemas.openxmlformats.org/markup-compatibility/2006" xmlns:r="http://schemas.openxmlformats.org/officeDocument/2006/relationships" xmlns:w="http://schemas.openxmlformats.org/wordprocessingml/2006/main" xmlns:w14="http://schemas.microsoft.com/office/word/2010/wordml" xmlns:w15="http://schemas.microsoft.com/office/word/2012/wordml" xmlns:w16se="http://schemas.microsoft.com/office/word/2015/wordml/symex" mc:Ignorable="w14 w15 w16se">
   <w:docDefaults>
     <w:rPrDefault>
       <w:rPr>
@@ -7267,7 +7128,7 @@
     </w:rPrDefault>
     <w:pPrDefault/>
   </w:docDefaults>
-  <w:latentStyles w:defLockedState="0" w:defUIPriority="99" w:defSemiHidden="0" w:defUnhideWhenUsed="0" w:defQFormat="0" w:count="376">
+  <w:latentStyles w:defLockedState="0" w:defUIPriority="99" w:defSemiHidden="0" w:defUnhideWhenUsed="0" w:defQFormat="0" w:count="371">
     <w:lsdException w:name="Normal" w:uiPriority="0" w:qFormat="1"/>
     <w:lsdException w:name="heading 1" w:uiPriority="9" w:qFormat="1"/>
     <w:lsdException w:name="heading 2" w:uiPriority="9" w:qFormat="1"/>
@@ -7373,6 +7234,7 @@
     <w:lsdException w:name="HTML Sample" w:semiHidden="1" w:unhideWhenUsed="1"/>
     <w:lsdException w:name="HTML Typewriter" w:semiHidden="1" w:unhideWhenUsed="1"/>
     <w:lsdException w:name="HTML Variable" w:semiHidden="1" w:unhideWhenUsed="1"/>
+    <w:lsdException w:name="Normal Table" w:semiHidden="1" w:unhideWhenUsed="1"/>
     <w:lsdException w:name="annotation subject" w:semiHidden="1" w:unhideWhenUsed="1"/>
     <w:lsdException w:name="No List" w:semiHidden="1" w:unhideWhenUsed="1"/>
     <w:lsdException w:name="Outline List 1" w:semiHidden="1" w:unhideWhenUsed="1"/>
@@ -7415,8 +7277,11 @@
     <w:lsdException w:name="Table Contemporary" w:semiHidden="1" w:unhideWhenUsed="1"/>
     <w:lsdException w:name="Table Elegant" w:semiHidden="1" w:unhideWhenUsed="1"/>
     <w:lsdException w:name="Table Professional" w:semiHidden="1" w:unhideWhenUsed="1"/>
+    <w:lsdException w:name="Table Subtle 1" w:semiHidden="1" w:unhideWhenUsed="1"/>
     <w:lsdException w:name="Table Subtle 2" w:semiHidden="1" w:unhideWhenUsed="1"/>
     <w:lsdException w:name="Table Web 1" w:semiHidden="1" w:unhideWhenUsed="1"/>
+    <w:lsdException w:name="Table Web 2" w:semiHidden="1" w:unhideWhenUsed="1"/>
+    <w:lsdException w:name="Table Web 3" w:semiHidden="1" w:unhideWhenUsed="1"/>
     <w:lsdException w:name="Balloon Text" w:semiHidden="1" w:unhideWhenUsed="1"/>
     <w:lsdException w:name="Table Grid" w:uiPriority="39"/>
     <w:lsdException w:name="Table Theme" w:semiHidden="1" w:unhideWhenUsed="1"/>
@@ -7635,11 +7500,6 @@
     <w:lsdException w:name="List Table 5 Dark Accent 6" w:uiPriority="50"/>
     <w:lsdException w:name="List Table 6 Colorful Accent 6" w:uiPriority="51"/>
     <w:lsdException w:name="List Table 7 Colorful Accent 6" w:uiPriority="52"/>
-    <w:lsdException w:name="Mention" w:semiHidden="1" w:unhideWhenUsed="1"/>
-    <w:lsdException w:name="Smart Hyperlink" w:semiHidden="1" w:unhideWhenUsed="1"/>
-    <w:lsdException w:name="Hashtag" w:semiHidden="1" w:unhideWhenUsed="1"/>
-    <w:lsdException w:name="Unresolved Mention" w:semiHidden="1" w:unhideWhenUsed="1"/>
-    <w:lsdException w:name="Smart Link" w:semiHidden="1" w:unhideWhenUsed="1"/>
   </w:latentStyles>
   <w:style w:type="paragraph" w:default="1" w:styleId="Normal">
     <w:name w:val="Normal"/>

</xml_diff>

<commit_message>
After the second meeting
</commit_message>
<xml_diff>
--- a/Documentation (Serbian)/Formal Review/Martin/Docx/RC-32-001 Log Inspektora 2.docx
+++ b/Documentation (Serbian)/Formal Review/Martin/Docx/RC-32-001 Log Inspektora 2.docx
@@ -485,6 +485,7 @@
                 <w:lang w:val="sr-Cyrl-RS"/>
               </w:rPr>
             </w:pPr>
+            <w:bookmarkStart w:id="3" w:name="_GoBack"/>
             <w:r>
               <w:rPr>
                 <w:lang w:val="sr-Cyrl-RS"/>
@@ -521,6 +522,7 @@
           </w:p>
         </w:tc>
       </w:tr>
+      <w:bookmarkEnd w:id="3"/>
       <w:tr>
         <w:tc>
           <w:tcPr>
@@ -1551,7 +1553,7 @@
                 <w:sz w:val="24"/>
                 <w:lang w:val="sr-Cyrl-RS"/>
               </w:rPr>
-              <w:t>7</w:t>
+              <w:t>8</w:t>
             </w:r>
           </w:p>
         </w:tc>
@@ -1580,7 +1582,7 @@
                 <w:sz w:val="24"/>
                 <w:lang w:val="sr-Cyrl-RS"/>
               </w:rPr>
-              <w:t>7</w:t>
+              <w:t>8</w:t>
             </w:r>
           </w:p>
         </w:tc>
@@ -1668,7 +1670,7 @@
                 <w:sz w:val="24"/>
                 <w:lang w:val="sr-Cyrl-RS"/>
               </w:rPr>
-              <w:t>11</w:t>
+              <w:t>10</w:t>
             </w:r>
           </w:p>
         </w:tc>
@@ -1691,14 +1693,15 @@
               <w:jc w:val="center"/>
               <w:rPr>
                 <w:sz w:val="24"/>
-              </w:rPr>
-            </w:pPr>
-            <w:r>
-              <w:rPr>
-                <w:sz w:val="24"/>
-                <w:lang w:val="sr-Cyrl-RS"/>
-              </w:rPr>
-              <w:t>11</w:t>
+                <w:lang w:val="sr-Cyrl-RS"/>
+              </w:rPr>
+            </w:pPr>
+            <w:r>
+              <w:rPr>
+                <w:sz w:val="24"/>
+                <w:lang w:val="sr-Cyrl-RS"/>
+              </w:rPr>
+              <w:t>10</w:t>
             </w:r>
           </w:p>
         </w:tc>
@@ -3278,6 +3281,12 @@
               <w:spacing w:before="40" w:after="40"/>
               <w:jc w:val="center"/>
             </w:pPr>
+            <w:r>
+              <w:rPr>
+                <w:lang w:val="sr-Cyrl-RS"/>
+              </w:rPr>
+              <w:t>Х</w:t>
+            </w:r>
           </w:p>
         </w:tc>
         <w:tc>
@@ -3299,12 +3308,6 @@
                 <w:lang w:val="sr-Cyrl-RS"/>
               </w:rPr>
             </w:pPr>
-            <w:r>
-              <w:rPr>
-                <w:lang w:val="sr-Cyrl-RS"/>
-              </w:rPr>
-              <w:t>Х</w:t>
-            </w:r>
           </w:p>
         </w:tc>
         <w:tc>
@@ -3640,7 +3643,31 @@
               <w:rPr>
                 <w:lang w:val="sr-Cyrl-RS"/>
               </w:rPr>
-              <w:t>У документу се не помиње да корисник треба да унесе догађај за шта постоји поље у прототипу.</w:t>
+              <w:t>У документу се не помиње да корисник треба да унесе</w:t>
+            </w:r>
+            <w:r>
+              <w:rPr>
+                <w:lang w:val="sr-Cyrl-RS"/>
+              </w:rPr>
+              <w:t xml:space="preserve"> име</w:t>
+            </w:r>
+            <w:r>
+              <w:rPr>
+                <w:lang w:val="sr-Cyrl-RS"/>
+              </w:rPr>
+              <w:t xml:space="preserve"> догађај</w:t>
+            </w:r>
+            <w:r>
+              <w:rPr>
+                <w:lang w:val="sr-Cyrl-RS"/>
+              </w:rPr>
+              <w:t>а</w:t>
+            </w:r>
+            <w:r>
+              <w:rPr>
+                <w:lang w:val="sr-Cyrl-RS"/>
+              </w:rPr>
+              <w:t xml:space="preserve"> за шта постоји поље у прототипу.</w:t>
             </w:r>
           </w:p>
         </w:tc>
@@ -4145,6 +4172,9 @@
         </w:tc>
       </w:tr>
       <w:tr>
+        <w:trPr>
+          <w:trHeight w:val="1447"/>
+        </w:trPr>
         <w:tc>
           <w:tcPr>
             <w:tcW w:w="377" w:type="dxa"/>
@@ -5186,6 +5216,15 @@
             <w:r>
               <w:t>html</w:t>
             </w:r>
+            <w:r>
+              <w:rPr>
+                <w:lang w:val="sr-Cyrl-RS"/>
+              </w:rPr>
+              <w:t xml:space="preserve">, </w:t>
+            </w:r>
+            <w:r>
+              <w:t>artist.html</w:t>
+            </w:r>
           </w:p>
         </w:tc>
         <w:tc>
@@ -6392,8 +6431,6 @@
               </w:rPr>
               <w:t>Примећују се бројне грешке у куцању.</w:t>
             </w:r>
-            <w:bookmarkStart w:id="3" w:name="_GoBack"/>
-            <w:bookmarkEnd w:id="3"/>
           </w:p>
         </w:tc>
         <w:tc>
@@ -6558,7 +6595,16 @@
               </w:rPr>
             </w:pPr>
             <w:r>
-              <w:t>Prijektni zadatak.docx</w:t>
+              <w:t>Evelynn</w:t>
+            </w:r>
+            <w:r>
+              <w:t>.</w:t>
+            </w:r>
+            <w:r>
+              <w:rPr>
+                <w:lang w:val="sr-Latn-RS"/>
+              </w:rPr>
+              <w:t>pdf</w:t>
             </w:r>
           </w:p>
         </w:tc>
@@ -6887,7 +6933,7 @@
       <w:headerReference w:type="default" r:id="rId7"/>
       <w:type w:val="oddPage"/>
       <w:pgSz w:w="11907" w:h="16840" w:code="9"/>
-      <w:pgMar w:top="851" w:right="1134" w:bottom="1134" w:left="1304" w:header="720" w:footer="720" w:gutter="0"/>
+      <w:pgMar w:top="720" w:right="1138" w:bottom="1008" w:left="1310" w:header="720" w:footer="720" w:gutter="0"/>
       <w:cols w:space="720"/>
     </w:sectPr>
   </w:body>

</xml_diff>

<commit_message>
Corrected a sum error
</commit_message>
<xml_diff>
--- a/Documentation (Serbian)/Formal Review/Martin/Docx/RC-32-001 Log Inspektora 2.docx
+++ b/Documentation (Serbian)/Formal Review/Martin/Docx/RC-32-001 Log Inspektora 2.docx
@@ -389,21 +389,7 @@
               <w:rPr>
                 <w:sz w:val="24"/>
               </w:rPr>
-              <w:t xml:space="preserve">RC-32-001 Log </w:t>
-            </w:r>
-            <w:proofErr w:type="spellStart"/>
-            <w:r>
-              <w:rPr>
-                <w:sz w:val="24"/>
-              </w:rPr>
-              <w:t>Inspektora</w:t>
-            </w:r>
-            <w:proofErr w:type="spellEnd"/>
-            <w:r>
-              <w:rPr>
-                <w:sz w:val="24"/>
-              </w:rPr>
-              <w:t xml:space="preserve"> 2.pdf</w:t>
+              <w:t>RC-32-001 Log Inspektora 2.pdf</w:t>
             </w:r>
           </w:p>
         </w:tc>
@@ -509,8 +495,6 @@
               </w:rPr>
               <w:t>Мартин Митровић</w:t>
             </w:r>
-            <w:bookmarkStart w:id="3" w:name="_GoBack"/>
-            <w:bookmarkEnd w:id="3"/>
           </w:p>
         </w:tc>
         <w:tc>
@@ -1607,9 +1591,8 @@
             <w:r>
               <w:rPr>
                 <w:sz w:val="24"/>
-                <w:lang w:val="sr-Cyrl-RS"/>
-              </w:rPr>
-              <w:t>8</w:t>
+              </w:rPr>
+              <w:t>7</w:t>
             </w:r>
           </w:p>
         </w:tc>
@@ -1720,15 +1703,13 @@
               <w:jc w:val="center"/>
               <w:rPr>
                 <w:sz w:val="24"/>
-                <w:lang w:val="sr-Cyrl-RS"/>
-              </w:rPr>
-            </w:pPr>
-            <w:r>
-              <w:rPr>
-                <w:sz w:val="24"/>
-                <w:lang w:val="sr-Cyrl-RS"/>
-              </w:rPr>
-              <w:t>10</w:t>
+              </w:rPr>
+            </w:pPr>
+            <w:r>
+              <w:rPr>
+                <w:sz w:val="24"/>
+              </w:rPr>
+              <w:t>9</w:t>
             </w:r>
           </w:p>
         </w:tc>
@@ -1963,10 +1944,11 @@
             <w:r>
               <w:rPr>
                 <w:sz w:val="24"/>
-                <w:lang w:val="sr-Cyrl-RS"/>
-              </w:rPr>
-              <w:t>19</w:t>
-            </w:r>
+              </w:rPr>
+              <w:t>17</w:t>
+            </w:r>
+            <w:bookmarkStart w:id="3" w:name="_GoBack"/>
+            <w:bookmarkEnd w:id="3"/>
           </w:p>
         </w:tc>
       </w:tr>
@@ -2854,15 +2836,7 @@
               <w:t>Садржај није центриран лепо. Примећује се да одељак „Проширења“ има једну тачку више, а „Предуслови“</w:t>
             </w:r>
             <w:r>
-              <w:t xml:space="preserve"> </w:t>
-            </w:r>
-            <w:proofErr w:type="spellStart"/>
-            <w:r>
-              <w:t>i</w:t>
-            </w:r>
-            <w:proofErr w:type="spellEnd"/>
-            <w:r>
-              <w:t xml:space="preserve"> </w:t>
+              <w:t xml:space="preserve"> i </w:t>
             </w:r>
             <w:r>
               <w:rPr>
@@ -6662,33 +6636,14 @@
                 <w:lang w:val="sr-Cyrl-RS"/>
               </w:rPr>
             </w:pPr>
-            <w:proofErr w:type="spellStart"/>
-            <w:r>
-              <w:t>Категорија</w:t>
-            </w:r>
-            <w:proofErr w:type="spellEnd"/>
-            <w:r>
-              <w:t xml:space="preserve"> “</w:t>
-            </w:r>
-            <w:r>
-              <w:rPr>
-                <w:lang w:val="sr-Cyrl-RS"/>
-              </w:rPr>
-              <w:t xml:space="preserve">нерегистровани </w:t>
-            </w:r>
-            <w:proofErr w:type="gramStart"/>
-            <w:r>
-              <w:rPr>
-                <w:lang w:val="sr-Cyrl-RS"/>
-              </w:rPr>
-              <w:t>корисници“ се</w:t>
-            </w:r>
-            <w:proofErr w:type="gramEnd"/>
-            <w:r>
-              <w:rPr>
-                <w:lang w:val="sr-Cyrl-RS"/>
-              </w:rPr>
-              <w:t xml:space="preserve"> налази у опису функционалности а не у прегледу типова корисника.</w:t>
+            <w:r>
+              <w:t>Категорија “</w:t>
+            </w:r>
+            <w:r>
+              <w:rPr>
+                <w:lang w:val="sr-Cyrl-RS"/>
+              </w:rPr>
+              <w:t>нерегистровани корисници“ се налази у опису функционалности а не у прегледу типова корисника.</w:t>
             </w:r>
           </w:p>
         </w:tc>

</xml_diff>